<commit_message>
Reg_File & RC5 Report
1.Added timing report to reg_file
2.rc5 timing report
</commit_message>
<xml_diff>
--- a/reports/Unit tests/reg_file_report_Fengyang_Jiang.docx
+++ b/reports/Unit tests/reg_file_report_Fengyang_Jiang.docx
@@ -23,7 +23,7 @@
     <w:p>
       <w:pPr>
         <w:rPr>
-          <w:rFonts w:ascii="Times New Roman" w:hAnsi="Times New Roman" w:cs="Times New Roman" w:hint="eastAsia"/>
+          <w:rFonts w:ascii="Times New Roman" w:hAnsi="Times New Roman" w:cs="Times New Roman"/>
           <w:sz w:val="24"/>
           <w:szCs w:val="24"/>
         </w:rPr>
@@ -41,7 +41,7 @@
       <w:pPr>
         <w:ind w:firstLine="480"/>
         <w:rPr>
-          <w:rFonts w:ascii="Times New Roman" w:hAnsi="Times New Roman" w:cs="Times New Roman" w:hint="eastAsia"/>
+          <w:rFonts w:ascii="Times New Roman" w:hAnsi="Times New Roman" w:cs="Times New Roman"/>
           <w:sz w:val="24"/>
           <w:szCs w:val="24"/>
         </w:rPr>
@@ -58,7 +58,7 @@
     <w:p>
       <w:pPr>
         <w:rPr>
-          <w:rFonts w:ascii="Times New Roman" w:hAnsi="Times New Roman" w:cs="Times New Roman" w:hint="eastAsia"/>
+          <w:rFonts w:ascii="Times New Roman" w:hAnsi="Times New Roman" w:cs="Times New Roman"/>
           <w:sz w:val="24"/>
           <w:szCs w:val="24"/>
         </w:rPr>
@@ -73,7 +73,7 @@
         </w:numPr>
         <w:ind w:firstLineChars="0"/>
         <w:rPr>
-          <w:rFonts w:ascii="Times New Roman" w:hAnsi="Times New Roman" w:cs="Times New Roman" w:hint="eastAsia"/>
+          <w:rFonts w:ascii="Times New Roman" w:hAnsi="Times New Roman" w:cs="Times New Roman"/>
           <w:sz w:val="24"/>
           <w:szCs w:val="24"/>
         </w:rPr>
@@ -96,7 +96,7 @@
         </w:numPr>
         <w:ind w:firstLineChars="0"/>
         <w:rPr>
-          <w:rFonts w:ascii="Times New Roman" w:hAnsi="Times New Roman" w:cs="Times New Roman" w:hint="eastAsia"/>
+          <w:rFonts w:ascii="Times New Roman" w:hAnsi="Times New Roman" w:cs="Times New Roman"/>
           <w:sz w:val="24"/>
           <w:szCs w:val="24"/>
         </w:rPr>
@@ -119,7 +119,7 @@
         </w:numPr>
         <w:ind w:firstLineChars="0"/>
         <w:rPr>
-          <w:rFonts w:ascii="Times New Roman" w:hAnsi="Times New Roman" w:cs="Times New Roman" w:hint="eastAsia"/>
+          <w:rFonts w:ascii="Times New Roman" w:hAnsi="Times New Roman" w:cs="Times New Roman"/>
           <w:sz w:val="24"/>
           <w:szCs w:val="24"/>
         </w:rPr>
@@ -150,7 +150,7 @@
         </w:numPr>
         <w:ind w:firstLineChars="0"/>
         <w:rPr>
-          <w:rFonts w:ascii="Times New Roman" w:hAnsi="Times New Roman" w:cs="Times New Roman" w:hint="eastAsia"/>
+          <w:rFonts w:ascii="Times New Roman" w:hAnsi="Times New Roman" w:cs="Times New Roman"/>
           <w:sz w:val="24"/>
           <w:szCs w:val="24"/>
         </w:rPr>
@@ -173,7 +173,7 @@
         </w:numPr>
         <w:ind w:firstLineChars="0"/>
         <w:rPr>
-          <w:rFonts w:ascii="Times New Roman" w:hAnsi="Times New Roman" w:cs="Times New Roman" w:hint="eastAsia"/>
+          <w:rFonts w:ascii="Times New Roman" w:hAnsi="Times New Roman" w:cs="Times New Roman"/>
           <w:sz w:val="24"/>
           <w:szCs w:val="24"/>
         </w:rPr>
@@ -196,7 +196,7 @@
         </w:numPr>
         <w:ind w:firstLineChars="0"/>
         <w:rPr>
-          <w:rFonts w:ascii="Times New Roman" w:hAnsi="Times New Roman" w:cs="Times New Roman" w:hint="eastAsia"/>
+          <w:rFonts w:ascii="Times New Roman" w:hAnsi="Times New Roman" w:cs="Times New Roman"/>
           <w:sz w:val="24"/>
           <w:szCs w:val="24"/>
         </w:rPr>
@@ -219,7 +219,7 @@
         </w:numPr>
         <w:ind w:firstLineChars="0"/>
         <w:rPr>
-          <w:rFonts w:ascii="Times New Roman" w:hAnsi="Times New Roman" w:cs="Times New Roman" w:hint="eastAsia"/>
+          <w:rFonts w:ascii="Times New Roman" w:hAnsi="Times New Roman" w:cs="Times New Roman"/>
           <w:sz w:val="24"/>
           <w:szCs w:val="24"/>
         </w:rPr>
@@ -242,7 +242,7 @@
         </w:numPr>
         <w:ind w:firstLineChars="0"/>
         <w:rPr>
-          <w:rFonts w:ascii="Times New Roman" w:hAnsi="Times New Roman" w:cs="Times New Roman" w:hint="eastAsia"/>
+          <w:rFonts w:ascii="Times New Roman" w:hAnsi="Times New Roman" w:cs="Times New Roman"/>
           <w:sz w:val="24"/>
           <w:szCs w:val="24"/>
         </w:rPr>
@@ -259,7 +259,7 @@
     <w:p>
       <w:pPr>
         <w:rPr>
-          <w:rFonts w:ascii="Times New Roman" w:hAnsi="Times New Roman" w:cs="Times New Roman" w:hint="eastAsia"/>
+          <w:rFonts w:ascii="Times New Roman" w:hAnsi="Times New Roman" w:cs="Times New Roman"/>
           <w:sz w:val="24"/>
           <w:szCs w:val="24"/>
         </w:rPr>
@@ -269,7 +269,7 @@
       <w:pPr>
         <w:ind w:firstLineChars="200" w:firstLine="480"/>
         <w:rPr>
-          <w:rFonts w:ascii="Times New Roman" w:hAnsi="Times New Roman" w:cs="Times New Roman" w:hint="eastAsia"/>
+          <w:rFonts w:ascii="Times New Roman" w:hAnsi="Times New Roman" w:cs="Times New Roman"/>
           <w:sz w:val="24"/>
           <w:szCs w:val="24"/>
         </w:rPr>
@@ -286,7 +286,7 @@
     <w:p>
       <w:pPr>
         <w:rPr>
-          <w:rFonts w:ascii="Times New Roman" w:hAnsi="Times New Roman" w:cs="Times New Roman" w:hint="eastAsia"/>
+          <w:rFonts w:ascii="Times New Roman" w:hAnsi="Times New Roman" w:cs="Times New Roman"/>
           <w:sz w:val="24"/>
           <w:szCs w:val="24"/>
         </w:rPr>
@@ -301,7 +301,7 @@
         </w:numPr>
         <w:ind w:firstLineChars="0"/>
         <w:rPr>
-          <w:rFonts w:ascii="Times New Roman" w:hAnsi="Times New Roman" w:cs="Times New Roman" w:hint="eastAsia"/>
+          <w:rFonts w:ascii="Times New Roman" w:hAnsi="Times New Roman" w:cs="Times New Roman"/>
           <w:sz w:val="24"/>
           <w:szCs w:val="24"/>
         </w:rPr>
@@ -324,7 +324,7 @@
         </w:numPr>
         <w:ind w:firstLineChars="0"/>
         <w:rPr>
-          <w:rFonts w:ascii="Times New Roman" w:hAnsi="Times New Roman" w:cs="Times New Roman" w:hint="eastAsia"/>
+          <w:rFonts w:ascii="Times New Roman" w:hAnsi="Times New Roman" w:cs="Times New Roman"/>
           <w:sz w:val="24"/>
           <w:szCs w:val="24"/>
         </w:rPr>
@@ -387,7 +387,7 @@
         </w:numPr>
         <w:ind w:firstLineChars="0"/>
         <w:rPr>
-          <w:rFonts w:ascii="Times New Roman" w:hAnsi="Times New Roman" w:cs="Times New Roman" w:hint="eastAsia"/>
+          <w:rFonts w:ascii="Times New Roman" w:hAnsi="Times New Roman" w:cs="Times New Roman"/>
           <w:sz w:val="24"/>
           <w:szCs w:val="24"/>
         </w:rPr>
@@ -410,7 +410,7 @@
         </w:numPr>
         <w:ind w:firstLineChars="0"/>
         <w:rPr>
-          <w:rFonts w:ascii="Times New Roman" w:hAnsi="Times New Roman" w:cs="Times New Roman" w:hint="eastAsia"/>
+          <w:rFonts w:ascii="Times New Roman" w:hAnsi="Times New Roman" w:cs="Times New Roman"/>
           <w:sz w:val="24"/>
           <w:szCs w:val="24"/>
         </w:rPr>
@@ -433,7 +433,7 @@
         </w:numPr>
         <w:ind w:firstLineChars="0"/>
         <w:rPr>
-          <w:rFonts w:ascii="Times New Roman" w:hAnsi="Times New Roman" w:cs="Times New Roman" w:hint="eastAsia"/>
+          <w:rFonts w:ascii="Times New Roman" w:hAnsi="Times New Roman" w:cs="Times New Roman"/>
           <w:sz w:val="24"/>
           <w:szCs w:val="24"/>
         </w:rPr>
@@ -450,7 +450,7 @@
     <w:p>
       <w:pPr>
         <w:rPr>
-          <w:rFonts w:ascii="Times New Roman" w:hAnsi="Times New Roman" w:cs="Times New Roman" w:hint="eastAsia"/>
+          <w:rFonts w:ascii="Times New Roman" w:hAnsi="Times New Roman" w:cs="Times New Roman"/>
           <w:sz w:val="24"/>
           <w:szCs w:val="24"/>
         </w:rPr>
@@ -539,7 +539,7 @@
     <w:p>
       <w:pPr>
         <w:rPr>
-          <w:rFonts w:ascii="Times New Roman" w:hAnsi="Times New Roman" w:cs="Times New Roman" w:hint="eastAsia"/>
+          <w:rFonts w:ascii="Times New Roman" w:hAnsi="Times New Roman" w:cs="Times New Roman"/>
           <w:sz w:val="24"/>
           <w:szCs w:val="24"/>
         </w:rPr>
@@ -554,7 +554,7 @@
         </w:numPr>
         <w:ind w:firstLineChars="0"/>
         <w:rPr>
-          <w:rFonts w:ascii="Times New Roman" w:hAnsi="Times New Roman" w:cs="Times New Roman" w:hint="eastAsia"/>
+          <w:rFonts w:ascii="Times New Roman" w:hAnsi="Times New Roman" w:cs="Times New Roman"/>
           <w:sz w:val="24"/>
           <w:szCs w:val="24"/>
         </w:rPr>
@@ -609,50 +609,18 @@
         </w:numPr>
         <w:ind w:firstLineChars="0"/>
         <w:rPr>
-          <w:rFonts w:ascii="Times New Roman" w:hAnsi="Times New Roman" w:cs="Times New Roman" w:hint="eastAsia"/>
-          <w:sz w:val="24"/>
-          <w:szCs w:val="24"/>
-        </w:rPr>
-      </w:pPr>
-      <w:r>
-        <w:rPr>
-          <w:rFonts w:ascii="Times New Roman" w:hAnsi="Times New Roman" w:cs="Times New Roman" w:hint="eastAsia"/>
-          <w:sz w:val="24"/>
-          <w:szCs w:val="24"/>
-        </w:rPr>
-        <w:t xml:space="preserve">Generate a random </w:t>
-      </w:r>
-      <w:r>
-        <w:rPr>
-          <w:rFonts w:ascii="Times New Roman" w:hAnsi="Times New Roman" w:cs="Times New Roman" w:hint="eastAsia"/>
-          <w:sz w:val="24"/>
-          <w:szCs w:val="24"/>
-        </w:rPr>
-        <w:t xml:space="preserve">32-bit </w:t>
-      </w:r>
-      <w:r>
-        <w:rPr>
-          <w:rFonts w:ascii="Times New Roman" w:hAnsi="Times New Roman" w:cs="Times New Roman" w:hint="eastAsia"/>
-          <w:sz w:val="24"/>
-          <w:szCs w:val="24"/>
-        </w:rPr>
-        <w:t xml:space="preserve">number and let wd &lt;= </w:t>
-      </w:r>
-      <w:r>
-        <w:rPr>
-          <w:rFonts w:ascii="Times New Roman" w:hAnsi="Times New Roman" w:cs="Times New Roman" w:hint="eastAsia"/>
-          <w:sz w:val="24"/>
-          <w:szCs w:val="24"/>
-        </w:rPr>
-        <w:t xml:space="preserve">this </w:t>
-      </w:r>
-      <w:r>
-        <w:rPr>
-          <w:rFonts w:ascii="Times New Roman" w:hAnsi="Times New Roman" w:cs="Times New Roman" w:hint="eastAsia"/>
-          <w:sz w:val="24"/>
-          <w:szCs w:val="24"/>
-        </w:rPr>
-        <w:t>number  -- a random value to be written</w:t>
+          <w:rFonts w:ascii="Times New Roman" w:hAnsi="Times New Roman" w:cs="Times New Roman"/>
+          <w:sz w:val="24"/>
+          <w:szCs w:val="24"/>
+        </w:rPr>
+      </w:pPr>
+      <w:r>
+        <w:rPr>
+          <w:rFonts w:ascii="Times New Roman" w:hAnsi="Times New Roman" w:cs="Times New Roman" w:hint="eastAsia"/>
+          <w:sz w:val="24"/>
+          <w:szCs w:val="24"/>
+        </w:rPr>
+        <w:t>Generate a random 32-bit number and let wd &lt;= this number  -- a random value to be written</w:t>
       </w:r>
     </w:p>
     <w:p>
@@ -664,7 +632,7 @@
         </w:numPr>
         <w:ind w:firstLineChars="0"/>
         <w:rPr>
-          <w:rFonts w:ascii="Times New Roman" w:hAnsi="Times New Roman" w:cs="Times New Roman" w:hint="eastAsia"/>
+          <w:rFonts w:ascii="Times New Roman" w:hAnsi="Times New Roman" w:cs="Times New Roman"/>
           <w:sz w:val="24"/>
           <w:szCs w:val="24"/>
         </w:rPr>
@@ -1016,7 +984,7 @@
     <w:p>
       <w:pPr>
         <w:rPr>
-          <w:rFonts w:ascii="Times New Roman" w:hAnsi="Times New Roman" w:cs="Times New Roman" w:hint="eastAsia"/>
+          <w:rFonts w:ascii="Times New Roman" w:hAnsi="Times New Roman" w:cs="Times New Roman"/>
           <w:sz w:val="24"/>
           <w:szCs w:val="24"/>
         </w:rPr>
@@ -1101,7 +1069,7 @@
       <w:pPr>
         <w:jc w:val="center"/>
         <w:rPr>
-          <w:rFonts w:ascii="Times New Roman" w:hAnsi="Times New Roman" w:cs="Times New Roman" w:hint="eastAsia"/>
+          <w:rFonts w:ascii="Times New Roman" w:hAnsi="Times New Roman" w:cs="Times New Roman"/>
           <w:sz w:val="24"/>
           <w:szCs w:val="24"/>
         </w:rPr>
@@ -1119,7 +1087,7 @@
       <w:pPr>
         <w:ind w:firstLine="480"/>
         <w:rPr>
-          <w:rFonts w:ascii="Times New Roman" w:hAnsi="Times New Roman" w:cs="Times New Roman" w:hint="eastAsia"/>
+          <w:rFonts w:ascii="Times New Roman" w:hAnsi="Times New Roman" w:cs="Times New Roman"/>
           <w:sz w:val="24"/>
           <w:szCs w:val="24"/>
         </w:rPr>
@@ -1152,43 +1120,43 @@
     <w:p>
       <w:pPr>
         <w:rPr>
-          <w:rFonts w:ascii="Times New Roman" w:hAnsi="Times New Roman" w:cs="Times New Roman" w:hint="eastAsia"/>
-          <w:sz w:val="24"/>
-          <w:szCs w:val="24"/>
-        </w:rPr>
-      </w:pPr>
-    </w:p>
-    <w:p>
-      <w:pPr>
-        <w:rPr>
-          <w:rFonts w:ascii="Times New Roman" w:hAnsi="Times New Roman" w:cs="Times New Roman" w:hint="eastAsia"/>
-          <w:sz w:val="24"/>
-          <w:szCs w:val="24"/>
-        </w:rPr>
-      </w:pPr>
-    </w:p>
-    <w:p>
-      <w:pPr>
-        <w:rPr>
-          <w:rFonts w:ascii="Times New Roman" w:hAnsi="Times New Roman" w:cs="Times New Roman" w:hint="eastAsia"/>
-          <w:sz w:val="24"/>
-          <w:szCs w:val="24"/>
-        </w:rPr>
-      </w:pPr>
-    </w:p>
-    <w:p>
-      <w:pPr>
-        <w:rPr>
-          <w:rFonts w:ascii="Times New Roman" w:hAnsi="Times New Roman" w:cs="Times New Roman" w:hint="eastAsia"/>
-          <w:sz w:val="24"/>
-          <w:szCs w:val="24"/>
-        </w:rPr>
-      </w:pPr>
-    </w:p>
-    <w:p>
-      <w:pPr>
-        <w:rPr>
-          <w:rFonts w:ascii="Times New Roman" w:hAnsi="Times New Roman" w:cs="Times New Roman" w:hint="eastAsia"/>
+          <w:rFonts w:ascii="Times New Roman" w:hAnsi="Times New Roman" w:cs="Times New Roman"/>
+          <w:sz w:val="24"/>
+          <w:szCs w:val="24"/>
+        </w:rPr>
+      </w:pPr>
+    </w:p>
+    <w:p>
+      <w:pPr>
+        <w:rPr>
+          <w:rFonts w:ascii="Times New Roman" w:hAnsi="Times New Roman" w:cs="Times New Roman"/>
+          <w:sz w:val="24"/>
+          <w:szCs w:val="24"/>
+        </w:rPr>
+      </w:pPr>
+    </w:p>
+    <w:p>
+      <w:pPr>
+        <w:rPr>
+          <w:rFonts w:ascii="Times New Roman" w:hAnsi="Times New Roman" w:cs="Times New Roman"/>
+          <w:sz w:val="24"/>
+          <w:szCs w:val="24"/>
+        </w:rPr>
+      </w:pPr>
+    </w:p>
+    <w:p>
+      <w:pPr>
+        <w:rPr>
+          <w:rFonts w:ascii="Times New Roman" w:hAnsi="Times New Roman" w:cs="Times New Roman"/>
+          <w:sz w:val="24"/>
+          <w:szCs w:val="24"/>
+        </w:rPr>
+      </w:pPr>
+    </w:p>
+    <w:p>
+      <w:pPr>
+        <w:rPr>
+          <w:rFonts w:ascii="Times New Roman" w:hAnsi="Times New Roman" w:cs="Times New Roman"/>
           <w:sz w:val="24"/>
           <w:szCs w:val="24"/>
         </w:rPr>
@@ -1274,7 +1242,7 @@
       <w:pPr>
         <w:jc w:val="center"/>
         <w:rPr>
-          <w:rFonts w:ascii="Times New Roman" w:hAnsi="Times New Roman" w:cs="Times New Roman" w:hint="eastAsia"/>
+          <w:rFonts w:ascii="Times New Roman" w:hAnsi="Times New Roman" w:cs="Times New Roman"/>
           <w:sz w:val="24"/>
           <w:szCs w:val="24"/>
         </w:rPr>
@@ -1292,7 +1260,7 @@
       <w:pPr>
         <w:ind w:firstLineChars="200" w:firstLine="480"/>
         <w:rPr>
-          <w:rFonts w:ascii="Times New Roman" w:hAnsi="Times New Roman" w:cs="Times New Roman" w:hint="eastAsia"/>
+          <w:rFonts w:ascii="Times New Roman" w:hAnsi="Times New Roman" w:cs="Times New Roman"/>
           <w:sz w:val="24"/>
           <w:szCs w:val="24"/>
         </w:rPr>
@@ -1317,7 +1285,7 @@
     <w:p>
       <w:pPr>
         <w:rPr>
-          <w:rFonts w:ascii="Times New Roman" w:hAnsi="Times New Roman" w:cs="Times New Roman" w:hint="eastAsia"/>
+          <w:rFonts w:ascii="Times New Roman" w:hAnsi="Times New Roman" w:cs="Times New Roman"/>
           <w:sz w:val="24"/>
           <w:szCs w:val="24"/>
         </w:rPr>
@@ -1402,7 +1370,7 @@
       <w:pPr>
         <w:jc w:val="center"/>
         <w:rPr>
-          <w:rFonts w:ascii="Times New Roman" w:hAnsi="Times New Roman" w:cs="Times New Roman" w:hint="eastAsia"/>
+          <w:rFonts w:ascii="Times New Roman" w:hAnsi="Times New Roman" w:cs="Times New Roman"/>
           <w:sz w:val="24"/>
           <w:szCs w:val="24"/>
         </w:rPr>
@@ -1419,7 +1387,7 @@
     <w:p>
       <w:pPr>
         <w:rPr>
-          <w:rFonts w:ascii="Times New Roman" w:hAnsi="Times New Roman" w:cs="Times New Roman" w:hint="eastAsia"/>
+          <w:rFonts w:ascii="Times New Roman" w:hAnsi="Times New Roman" w:cs="Times New Roman"/>
           <w:sz w:val="24"/>
           <w:szCs w:val="24"/>
         </w:rPr>
@@ -1547,25 +1515,25 @@
     <w:p>
       <w:pPr>
         <w:rPr>
-          <w:rFonts w:ascii="Times New Roman" w:hAnsi="Times New Roman" w:cs="Times New Roman" w:hint="eastAsia"/>
-          <w:sz w:val="24"/>
-          <w:szCs w:val="24"/>
-        </w:rPr>
-      </w:pPr>
-    </w:p>
-    <w:p>
-      <w:pPr>
-        <w:rPr>
-          <w:rFonts w:ascii="Times New Roman" w:hAnsi="Times New Roman" w:cs="Times New Roman" w:hint="eastAsia"/>
-          <w:sz w:val="24"/>
-          <w:szCs w:val="24"/>
-        </w:rPr>
-      </w:pPr>
-    </w:p>
-    <w:p>
-      <w:pPr>
-        <w:rPr>
-          <w:rFonts w:ascii="Times New Roman" w:hAnsi="Times New Roman" w:cs="Times New Roman" w:hint="eastAsia"/>
+          <w:rFonts w:ascii="Times New Roman" w:hAnsi="Times New Roman" w:cs="Times New Roman"/>
+          <w:sz w:val="24"/>
+          <w:szCs w:val="24"/>
+        </w:rPr>
+      </w:pPr>
+    </w:p>
+    <w:p>
+      <w:pPr>
+        <w:rPr>
+          <w:rFonts w:ascii="Times New Roman" w:hAnsi="Times New Roman" w:cs="Times New Roman"/>
+          <w:sz w:val="24"/>
+          <w:szCs w:val="24"/>
+        </w:rPr>
+      </w:pPr>
+    </w:p>
+    <w:p>
+      <w:pPr>
+        <w:rPr>
+          <w:rFonts w:ascii="Times New Roman" w:hAnsi="Times New Roman" w:cs="Times New Roman"/>
           <w:sz w:val="24"/>
           <w:szCs w:val="24"/>
         </w:rPr>
@@ -1651,7 +1619,7 @@
       <w:pPr>
         <w:jc w:val="center"/>
         <w:rPr>
-          <w:rFonts w:ascii="Times New Roman" w:hAnsi="Times New Roman" w:cs="Times New Roman" w:hint="eastAsia"/>
+          <w:rFonts w:ascii="Times New Roman" w:hAnsi="Times New Roman" w:cs="Times New Roman"/>
           <w:sz w:val="24"/>
           <w:szCs w:val="24"/>
         </w:rPr>
@@ -1677,7 +1645,7 @@
       <w:pPr>
         <w:ind w:firstLine="480"/>
         <w:rPr>
-          <w:rFonts w:ascii="Times New Roman" w:hAnsi="Times New Roman" w:cs="Times New Roman" w:hint="eastAsia"/>
+          <w:rFonts w:ascii="Times New Roman" w:hAnsi="Times New Roman" w:cs="Times New Roman"/>
           <w:sz w:val="24"/>
           <w:szCs w:val="24"/>
         </w:rPr>
@@ -1742,16 +1710,16 @@
     <w:p>
       <w:pPr>
         <w:rPr>
-          <w:rFonts w:ascii="Times New Roman" w:hAnsi="Times New Roman" w:cs="Times New Roman" w:hint="eastAsia"/>
-          <w:sz w:val="24"/>
-          <w:szCs w:val="24"/>
-        </w:rPr>
-      </w:pPr>
-    </w:p>
-    <w:p>
-      <w:pPr>
-        <w:rPr>
-          <w:rFonts w:ascii="Times New Roman" w:hAnsi="Times New Roman" w:cs="Times New Roman" w:hint="eastAsia"/>
+          <w:rFonts w:ascii="Times New Roman" w:hAnsi="Times New Roman" w:cs="Times New Roman"/>
+          <w:sz w:val="24"/>
+          <w:szCs w:val="24"/>
+        </w:rPr>
+      </w:pPr>
+    </w:p>
+    <w:p>
+      <w:pPr>
+        <w:rPr>
+          <w:rFonts w:ascii="Times New Roman" w:hAnsi="Times New Roman" w:cs="Times New Roman"/>
           <w:sz w:val="24"/>
           <w:szCs w:val="24"/>
         </w:rPr>
@@ -1788,7 +1756,7 @@
     <w:p>
       <w:pPr>
         <w:rPr>
-          <w:rFonts w:ascii="Times New Roman" w:hAnsi="Times New Roman" w:cs="Times New Roman" w:hint="eastAsia"/>
+          <w:rFonts w:ascii="Times New Roman" w:hAnsi="Times New Roman" w:cs="Times New Roman"/>
           <w:sz w:val="32"/>
           <w:szCs w:val="24"/>
         </w:rPr>
@@ -1807,7 +1775,7 @@
       <w:pPr>
         <w:ind w:firstLine="480"/>
         <w:rPr>
-          <w:rFonts w:ascii="Times New Roman" w:hAnsi="Times New Roman" w:cs="Times New Roman" w:hint="eastAsia"/>
+          <w:rFonts w:ascii="Times New Roman" w:hAnsi="Times New Roman" w:cs="Times New Roman"/>
           <w:sz w:val="24"/>
           <w:szCs w:val="24"/>
         </w:rPr>
@@ -1840,16 +1808,16 @@
     <w:p>
       <w:pPr>
         <w:rPr>
-          <w:rFonts w:ascii="Times New Roman" w:hAnsi="Times New Roman" w:cs="Times New Roman" w:hint="eastAsia"/>
-          <w:sz w:val="24"/>
-          <w:szCs w:val="24"/>
-        </w:rPr>
-      </w:pPr>
-    </w:p>
-    <w:p>
-      <w:pPr>
-        <w:rPr>
-          <w:rFonts w:ascii="Times New Roman" w:hAnsi="Times New Roman" w:cs="Times New Roman" w:hint="eastAsia"/>
+          <w:rFonts w:ascii="Times New Roman" w:hAnsi="Times New Roman" w:cs="Times New Roman"/>
+          <w:sz w:val="24"/>
+          <w:szCs w:val="24"/>
+        </w:rPr>
+      </w:pPr>
+    </w:p>
+    <w:p>
+      <w:pPr>
+        <w:rPr>
+          <w:rFonts w:ascii="Times New Roman" w:hAnsi="Times New Roman" w:cs="Times New Roman"/>
           <w:sz w:val="24"/>
           <w:szCs w:val="24"/>
         </w:rPr>
@@ -1866,7 +1834,7 @@
     <w:p>
       <w:pPr>
         <w:rPr>
-          <w:rFonts w:ascii="Times New Roman" w:hAnsi="Times New Roman" w:cs="Times New Roman" w:hint="eastAsia"/>
+          <w:rFonts w:ascii="Times New Roman" w:hAnsi="Times New Roman" w:cs="Times New Roman"/>
           <w:sz w:val="24"/>
           <w:szCs w:val="24"/>
         </w:rPr>
@@ -1925,7 +1893,7 @@
       <w:pPr>
         <w:jc w:val="center"/>
         <w:rPr>
-          <w:rFonts w:ascii="Times New Roman" w:hAnsi="Times New Roman" w:cs="Times New Roman" w:hint="eastAsia"/>
+          <w:rFonts w:ascii="Times New Roman" w:hAnsi="Times New Roman" w:cs="Times New Roman"/>
           <w:sz w:val="24"/>
           <w:szCs w:val="24"/>
         </w:rPr>
@@ -1942,7 +1910,7 @@
     <w:p>
       <w:pPr>
         <w:rPr>
-          <w:rFonts w:ascii="Times New Roman" w:hAnsi="Times New Roman" w:cs="Times New Roman" w:hint="eastAsia"/>
+          <w:rFonts w:ascii="Times New Roman" w:hAnsi="Times New Roman" w:cs="Times New Roman"/>
           <w:sz w:val="24"/>
           <w:szCs w:val="24"/>
         </w:rPr>
@@ -1959,16 +1927,16 @@
     <w:p>
       <w:pPr>
         <w:rPr>
-          <w:rFonts w:ascii="Times New Roman" w:hAnsi="Times New Roman" w:cs="Times New Roman" w:hint="eastAsia"/>
-          <w:sz w:val="24"/>
-          <w:szCs w:val="24"/>
-        </w:rPr>
-      </w:pPr>
-    </w:p>
-    <w:p>
-      <w:pPr>
-        <w:rPr>
-          <w:rFonts w:ascii="Times New Roman" w:hAnsi="Times New Roman" w:cs="Times New Roman" w:hint="eastAsia"/>
+          <w:rFonts w:ascii="Times New Roman" w:hAnsi="Times New Roman" w:cs="Times New Roman"/>
+          <w:sz w:val="24"/>
+          <w:szCs w:val="24"/>
+        </w:rPr>
+      </w:pPr>
+    </w:p>
+    <w:p>
+      <w:pPr>
+        <w:rPr>
+          <w:rFonts w:ascii="Times New Roman" w:hAnsi="Times New Roman" w:cs="Times New Roman"/>
           <w:sz w:val="24"/>
           <w:szCs w:val="24"/>
         </w:rPr>
@@ -1985,7 +1953,7 @@
     <w:p>
       <w:pPr>
         <w:rPr>
-          <w:rFonts w:ascii="Times New Roman" w:hAnsi="Times New Roman" w:cs="Times New Roman" w:hint="eastAsia"/>
+          <w:rFonts w:ascii="Times New Roman" w:hAnsi="Times New Roman" w:cs="Times New Roman"/>
           <w:sz w:val="24"/>
           <w:szCs w:val="24"/>
         </w:rPr>
@@ -2044,7 +2012,7 @@
       <w:pPr>
         <w:jc w:val="center"/>
         <w:rPr>
-          <w:rFonts w:ascii="Times New Roman" w:hAnsi="Times New Roman" w:cs="Times New Roman" w:hint="eastAsia"/>
+          <w:rFonts w:ascii="Times New Roman" w:hAnsi="Times New Roman" w:cs="Times New Roman"/>
           <w:sz w:val="24"/>
           <w:szCs w:val="24"/>
         </w:rPr>
@@ -2062,7 +2030,7 @@
       <w:pPr>
         <w:ind w:firstLine="480"/>
         <w:rPr>
-          <w:rFonts w:ascii="Times New Roman" w:hAnsi="Times New Roman" w:cs="Times New Roman" w:hint="eastAsia"/>
+          <w:rFonts w:ascii="Times New Roman" w:hAnsi="Times New Roman" w:cs="Times New Roman"/>
           <w:sz w:val="24"/>
           <w:szCs w:val="24"/>
         </w:rPr>
@@ -2079,16 +2047,16 @@
     <w:p>
       <w:pPr>
         <w:rPr>
-          <w:rFonts w:ascii="Times New Roman" w:hAnsi="Times New Roman" w:cs="Times New Roman" w:hint="eastAsia"/>
-          <w:sz w:val="24"/>
-          <w:szCs w:val="24"/>
-        </w:rPr>
-      </w:pPr>
-    </w:p>
-    <w:p>
-      <w:pPr>
-        <w:rPr>
-          <w:rFonts w:ascii="Times New Roman" w:hAnsi="Times New Roman" w:cs="Times New Roman" w:hint="eastAsia"/>
+          <w:rFonts w:ascii="Times New Roman" w:hAnsi="Times New Roman" w:cs="Times New Roman"/>
+          <w:sz w:val="24"/>
+          <w:szCs w:val="24"/>
+        </w:rPr>
+      </w:pPr>
+    </w:p>
+    <w:p>
+      <w:pPr>
+        <w:rPr>
+          <w:rFonts w:ascii="Times New Roman" w:hAnsi="Times New Roman" w:cs="Times New Roman"/>
           <w:sz w:val="24"/>
           <w:szCs w:val="24"/>
         </w:rPr>
@@ -2105,7 +2073,7 @@
     <w:p>
       <w:pPr>
         <w:rPr>
-          <w:rFonts w:ascii="Times New Roman" w:hAnsi="Times New Roman" w:cs="Times New Roman" w:hint="eastAsia"/>
+          <w:rFonts w:ascii="Times New Roman" w:hAnsi="Times New Roman" w:cs="Times New Roman"/>
           <w:sz w:val="24"/>
           <w:szCs w:val="24"/>
         </w:rPr>
@@ -2164,7 +2132,7 @@
       <w:pPr>
         <w:jc w:val="center"/>
         <w:rPr>
-          <w:rFonts w:ascii="Times New Roman" w:hAnsi="Times New Roman" w:cs="Times New Roman" w:hint="eastAsia"/>
+          <w:rFonts w:ascii="Times New Roman" w:hAnsi="Times New Roman" w:cs="Times New Roman"/>
           <w:sz w:val="24"/>
           <w:szCs w:val="24"/>
         </w:rPr>
@@ -2182,7 +2150,7 @@
       <w:pPr>
         <w:ind w:firstLine="480"/>
         <w:rPr>
-          <w:rFonts w:ascii="Times New Roman" w:hAnsi="Times New Roman" w:cs="Times New Roman" w:hint="eastAsia"/>
+          <w:rFonts w:ascii="Times New Roman" w:hAnsi="Times New Roman" w:cs="Times New Roman"/>
           <w:sz w:val="24"/>
           <w:szCs w:val="24"/>
         </w:rPr>
@@ -2215,16 +2183,16 @@
     <w:p>
       <w:pPr>
         <w:rPr>
-          <w:rFonts w:ascii="Times New Roman" w:hAnsi="Times New Roman" w:cs="Times New Roman" w:hint="eastAsia"/>
-          <w:sz w:val="24"/>
-          <w:szCs w:val="24"/>
-        </w:rPr>
-      </w:pPr>
-    </w:p>
-    <w:p>
-      <w:pPr>
-        <w:rPr>
-          <w:rFonts w:ascii="Times New Roman" w:hAnsi="Times New Roman" w:cs="Times New Roman" w:hint="eastAsia"/>
+          <w:rFonts w:ascii="Times New Roman" w:hAnsi="Times New Roman" w:cs="Times New Roman"/>
+          <w:sz w:val="24"/>
+          <w:szCs w:val="24"/>
+        </w:rPr>
+      </w:pPr>
+    </w:p>
+    <w:p>
+      <w:pPr>
+        <w:rPr>
+          <w:rFonts w:ascii="Times New Roman" w:hAnsi="Times New Roman" w:cs="Times New Roman"/>
           <w:sz w:val="24"/>
           <w:szCs w:val="24"/>
         </w:rPr>
@@ -2242,7 +2210,7 @@
     <w:p>
       <w:pPr>
         <w:rPr>
-          <w:rFonts w:ascii="Times New Roman" w:hAnsi="Times New Roman" w:cs="Times New Roman" w:hint="eastAsia"/>
+          <w:rFonts w:ascii="Times New Roman" w:hAnsi="Times New Roman" w:cs="Times New Roman"/>
           <w:sz w:val="24"/>
           <w:szCs w:val="24"/>
         </w:rPr>
@@ -2301,7 +2269,7 @@
       <w:pPr>
         <w:jc w:val="center"/>
         <w:rPr>
-          <w:rFonts w:ascii="Times New Roman" w:hAnsi="Times New Roman" w:cs="Times New Roman" w:hint="eastAsia"/>
+          <w:rFonts w:ascii="Times New Roman" w:hAnsi="Times New Roman" w:cs="Times New Roman"/>
           <w:sz w:val="24"/>
           <w:szCs w:val="24"/>
         </w:rPr>
@@ -2319,7 +2287,7 @@
       <w:pPr>
         <w:ind w:firstLine="480"/>
         <w:rPr>
-          <w:rFonts w:ascii="Times New Roman" w:hAnsi="Times New Roman" w:cs="Times New Roman" w:hint="eastAsia"/>
+          <w:rFonts w:ascii="Times New Roman" w:hAnsi="Times New Roman" w:cs="Times New Roman"/>
           <w:sz w:val="24"/>
           <w:szCs w:val="24"/>
         </w:rPr>
@@ -2368,16 +2336,16 @@
     <w:p>
       <w:pPr>
         <w:rPr>
-          <w:rFonts w:ascii="Times New Roman" w:hAnsi="Times New Roman" w:cs="Times New Roman" w:hint="eastAsia"/>
-          <w:sz w:val="24"/>
-          <w:szCs w:val="24"/>
-        </w:rPr>
-      </w:pPr>
-    </w:p>
-    <w:p>
-      <w:pPr>
-        <w:rPr>
-          <w:rFonts w:ascii="Times New Roman" w:hAnsi="Times New Roman" w:cs="Times New Roman" w:hint="eastAsia"/>
+          <w:rFonts w:ascii="Times New Roman" w:hAnsi="Times New Roman" w:cs="Times New Roman"/>
+          <w:sz w:val="24"/>
+          <w:szCs w:val="24"/>
+        </w:rPr>
+      </w:pPr>
+    </w:p>
+    <w:p>
+      <w:pPr>
+        <w:rPr>
+          <w:rFonts w:ascii="Times New Roman" w:hAnsi="Times New Roman" w:cs="Times New Roman"/>
           <w:sz w:val="24"/>
           <w:szCs w:val="24"/>
         </w:rPr>
@@ -2394,7 +2362,7 @@
     <w:p>
       <w:pPr>
         <w:rPr>
-          <w:rFonts w:ascii="Times New Roman" w:hAnsi="Times New Roman" w:cs="Times New Roman" w:hint="eastAsia"/>
+          <w:rFonts w:ascii="Times New Roman" w:hAnsi="Times New Roman" w:cs="Times New Roman"/>
           <w:sz w:val="24"/>
           <w:szCs w:val="24"/>
         </w:rPr>
@@ -2453,7 +2421,7 @@
       <w:pPr>
         <w:jc w:val="center"/>
         <w:rPr>
-          <w:rFonts w:ascii="Times New Roman" w:hAnsi="Times New Roman" w:cs="Times New Roman" w:hint="eastAsia"/>
+          <w:rFonts w:ascii="Times New Roman" w:hAnsi="Times New Roman" w:cs="Times New Roman"/>
           <w:sz w:val="24"/>
           <w:szCs w:val="24"/>
         </w:rPr>
@@ -2471,7 +2439,7 @@
       <w:pPr>
         <w:ind w:firstLine="480"/>
         <w:rPr>
-          <w:rFonts w:ascii="Times New Roman" w:hAnsi="Times New Roman" w:cs="Times New Roman" w:hint="eastAsia"/>
+          <w:rFonts w:ascii="Times New Roman" w:hAnsi="Times New Roman" w:cs="Times New Roman"/>
           <w:sz w:val="24"/>
           <w:szCs w:val="24"/>
         </w:rPr>
@@ -2520,16 +2488,16 @@
     <w:p>
       <w:pPr>
         <w:rPr>
-          <w:rFonts w:ascii="Times New Roman" w:hAnsi="Times New Roman" w:cs="Times New Roman" w:hint="eastAsia"/>
-          <w:sz w:val="24"/>
-          <w:szCs w:val="24"/>
-        </w:rPr>
-      </w:pPr>
-    </w:p>
-    <w:p>
-      <w:pPr>
-        <w:rPr>
-          <w:rFonts w:ascii="Times New Roman" w:hAnsi="Times New Roman" w:cs="Times New Roman" w:hint="eastAsia"/>
+          <w:rFonts w:ascii="Times New Roman" w:hAnsi="Times New Roman" w:cs="Times New Roman"/>
+          <w:sz w:val="24"/>
+          <w:szCs w:val="24"/>
+        </w:rPr>
+      </w:pPr>
+    </w:p>
+    <w:p>
+      <w:pPr>
+        <w:rPr>
+          <w:rFonts w:ascii="Times New Roman" w:hAnsi="Times New Roman" w:cs="Times New Roman"/>
           <w:sz w:val="24"/>
           <w:szCs w:val="24"/>
         </w:rPr>
@@ -2566,7 +2534,7 @@
     <w:p>
       <w:pPr>
         <w:rPr>
-          <w:rFonts w:ascii="Times New Roman" w:hAnsi="Times New Roman" w:cs="Times New Roman" w:hint="eastAsia"/>
+          <w:rFonts w:ascii="Times New Roman" w:hAnsi="Times New Roman" w:cs="Times New Roman"/>
           <w:sz w:val="32"/>
           <w:szCs w:val="24"/>
         </w:rPr>
@@ -2585,7 +2553,7 @@
       <w:pPr>
         <w:ind w:firstLine="480"/>
         <w:rPr>
-          <w:rFonts w:ascii="Times New Roman" w:hAnsi="Times New Roman" w:cs="Times New Roman" w:hint="eastAsia"/>
+          <w:rFonts w:ascii="Times New Roman" w:hAnsi="Times New Roman" w:cs="Times New Roman"/>
           <w:sz w:val="24"/>
           <w:szCs w:val="24"/>
         </w:rPr>
@@ -2602,7 +2570,7 @@
     <w:p>
       <w:pPr>
         <w:rPr>
-          <w:rFonts w:ascii="Times New Roman" w:hAnsi="Times New Roman" w:cs="Times New Roman" w:hint="eastAsia"/>
+          <w:rFonts w:ascii="Times New Roman" w:hAnsi="Times New Roman" w:cs="Times New Roman"/>
           <w:sz w:val="24"/>
           <w:szCs w:val="24"/>
         </w:rPr>
@@ -2661,7 +2629,7 @@
       <w:pPr>
         <w:ind w:firstLine="480"/>
         <w:rPr>
-          <w:rFonts w:ascii="Times New Roman" w:hAnsi="Times New Roman" w:cs="Times New Roman" w:hint="eastAsia"/>
+          <w:rFonts w:ascii="Times New Roman" w:hAnsi="Times New Roman" w:cs="Times New Roman"/>
           <w:sz w:val="24"/>
           <w:szCs w:val="24"/>
         </w:rPr>
@@ -2678,7 +2646,7 @@
     <w:p>
       <w:pPr>
         <w:rPr>
-          <w:rFonts w:ascii="Times New Roman" w:hAnsi="Times New Roman" w:cs="Times New Roman" w:hint="eastAsia"/>
+          <w:rFonts w:ascii="Times New Roman" w:hAnsi="Times New Roman" w:cs="Times New Roman"/>
           <w:sz w:val="24"/>
           <w:szCs w:val="24"/>
         </w:rPr>
@@ -2737,51 +2705,93 @@
       <w:pPr>
         <w:ind w:firstLine="480"/>
         <w:rPr>
-          <w:rFonts w:ascii="Times New Roman" w:hAnsi="Times New Roman" w:cs="Times New Roman" w:hint="eastAsia"/>
-          <w:sz w:val="24"/>
-          <w:szCs w:val="24"/>
-        </w:rPr>
-      </w:pPr>
-      <w:r>
-        <w:rPr>
-          <w:rFonts w:ascii="Times New Roman" w:hAnsi="Times New Roman" w:cs="Times New Roman" w:hint="eastAsia"/>
-          <w:sz w:val="24"/>
-          <w:szCs w:val="24"/>
-        </w:rPr>
-        <w:t>WPWS becomes 0nns. If we further decrease the clock period, it will xxxxxx.</w:t>
+          <w:rFonts w:ascii="Times New Roman" w:hAnsi="Times New Roman" w:cs="Times New Roman"/>
+          <w:sz w:val="24"/>
+          <w:szCs w:val="24"/>
+        </w:rPr>
+      </w:pPr>
+      <w:r>
+        <w:rPr>
+          <w:rFonts w:ascii="Times New Roman" w:hAnsi="Times New Roman" w:cs="Times New Roman" w:hint="eastAsia"/>
+          <w:sz w:val="24"/>
+          <w:szCs w:val="24"/>
+        </w:rPr>
+        <w:t>WPWS becomes 0n</w:t>
+      </w:r>
+      <w:r>
+        <w:rPr>
+          <w:rFonts w:ascii="Times New Roman" w:hAnsi="Times New Roman" w:cs="Times New Roman" w:hint="eastAsia"/>
+          <w:sz w:val="24"/>
+          <w:szCs w:val="24"/>
+        </w:rPr>
+        <w:t xml:space="preserve">s. If we further decrease </w:t>
+      </w:r>
+      <w:r>
+        <w:rPr>
+          <w:rFonts w:ascii="Times New Roman" w:hAnsi="Times New Roman" w:cs="Times New Roman" w:hint="eastAsia"/>
+          <w:sz w:val="24"/>
+          <w:szCs w:val="24"/>
+        </w:rPr>
+        <w:t>the clock period, it will fail</w:t>
+      </w:r>
+      <w:r>
+        <w:rPr>
+          <w:rFonts w:ascii="Times New Roman" w:hAnsi="Times New Roman" w:cs="Times New Roman" w:hint="eastAsia"/>
+          <w:sz w:val="24"/>
+          <w:szCs w:val="24"/>
+        </w:rPr>
+        <w:t>.</w:t>
       </w:r>
     </w:p>
     <w:p>
       <w:pPr>
         <w:ind w:firstLine="480"/>
         <w:rPr>
-          <w:rFonts w:ascii="Times New Roman" w:hAnsi="Times New Roman" w:cs="Times New Roman" w:hint="eastAsia"/>
-          <w:sz w:val="24"/>
-          <w:szCs w:val="24"/>
-        </w:rPr>
-      </w:pPr>
-      <w:r>
-        <w:rPr>
-          <w:rFonts w:ascii="Times New Roman" w:hAnsi="Times New Roman" w:cs="Times New Roman" w:hint="eastAsia"/>
-          <w:sz w:val="24"/>
-          <w:szCs w:val="24"/>
-        </w:rPr>
-        <w:t>Then we use 2.155ns as the clock period to run timing simulation</w:t>
-      </w:r>
-      <w:r>
-        <w:rPr>
-          <w:rFonts w:ascii="Times New Roman" w:hAnsi="Times New Roman" w:cs="Times New Roman" w:hint="eastAsia"/>
-          <w:sz w:val="24"/>
-          <w:szCs w:val="24"/>
-        </w:rPr>
-        <w:t>, and we coulc still read the correct data which has been written into the EF.</w:t>
+          <w:rFonts w:ascii="Times New Roman" w:hAnsi="Times New Roman" w:cs="Times New Roman"/>
+          <w:sz w:val="24"/>
+          <w:szCs w:val="24"/>
+        </w:rPr>
+      </w:pPr>
+      <w:r>
+        <w:rPr>
+          <w:rFonts w:ascii="Times New Roman" w:hAnsi="Times New Roman" w:cs="Times New Roman" w:hint="eastAsia"/>
+          <w:sz w:val="24"/>
+          <w:szCs w:val="24"/>
+        </w:rPr>
+        <w:t>So</w:t>
+      </w:r>
+      <w:bookmarkStart w:id="0" w:name="_GoBack"/>
+      <w:bookmarkEnd w:id="0"/>
+      <w:r>
+        <w:rPr>
+          <w:rFonts w:ascii="Times New Roman" w:hAnsi="Times New Roman" w:cs="Times New Roman" w:hint="eastAsia"/>
+          <w:sz w:val="24"/>
+          <w:szCs w:val="24"/>
+        </w:rPr>
+        <w:t xml:space="preserve"> we use 2.155ns as the clock period to run timing simulation</w:t>
+      </w:r>
+      <w:r>
+        <w:rPr>
+          <w:rFonts w:ascii="Times New Roman" w:hAnsi="Times New Roman" w:cs="Times New Roman" w:hint="eastAsia"/>
+          <w:sz w:val="24"/>
+          <w:szCs w:val="24"/>
+        </w:rPr>
+        <w:t>, and we could</w:t>
+      </w:r>
+      <w:r>
+        <w:rPr>
+          <w:rFonts w:ascii="Times New Roman" w:hAnsi="Times New Roman" w:cs="Times New Roman" w:hint="eastAsia"/>
+          <w:sz w:val="24"/>
+          <w:szCs w:val="24"/>
+        </w:rPr>
+        <w:t xml:space="preserve"> still read the correct data which has been written into the EF.</w:t>
       </w:r>
     </w:p>
     <w:p>
       <w:pPr>
         <w:ind w:firstLine="480"/>
         <w:rPr>
-          <w:rFonts w:ascii="Times New Roman" w:hAnsi="Times New Roman" w:cs="Times New Roman" w:hint="eastAsia"/>
+          <w:rFonts w:ascii="Times New Roman" w:hAnsi="Times New Roman" w:cs="Times New Roman"/>
           <w:sz w:val="24"/>
           <w:szCs w:val="24"/>
         </w:rPr>
@@ -2825,7 +2835,7 @@
     <w:p>
       <w:pPr>
         <w:rPr>
-          <w:rFonts w:ascii="Times New Roman" w:hAnsi="Times New Roman" w:cs="Times New Roman" w:hint="eastAsia"/>
+          <w:rFonts w:ascii="Times New Roman" w:hAnsi="Times New Roman" w:cs="Times New Roman"/>
           <w:sz w:val="24"/>
           <w:szCs w:val="24"/>
         </w:rPr>
@@ -2884,7 +2894,7 @@
       <w:pPr>
         <w:ind w:firstLine="480"/>
         <w:rPr>
-          <w:rFonts w:ascii="Times New Roman" w:hAnsi="Times New Roman" w:cs="Times New Roman" w:hint="eastAsia"/>
+          <w:rFonts w:ascii="Times New Roman" w:hAnsi="Times New Roman" w:cs="Times New Roman"/>
           <w:sz w:val="24"/>
           <w:szCs w:val="24"/>
         </w:rPr>
@@ -2902,7 +2912,7 @@
       <w:pPr>
         <w:ind w:firstLine="480"/>
         <w:rPr>
-          <w:rFonts w:ascii="Times New Roman" w:hAnsi="Times New Roman" w:cs="Times New Roman" w:hint="eastAsia"/>
+          <w:rFonts w:ascii="Times New Roman" w:hAnsi="Times New Roman" w:cs="Times New Roman"/>
           <w:sz w:val="24"/>
           <w:szCs w:val="24"/>
         </w:rPr>
@@ -2919,16 +2929,16 @@
     <w:p>
       <w:pPr>
         <w:rPr>
-          <w:rFonts w:ascii="Times New Roman" w:hAnsi="Times New Roman" w:cs="Times New Roman" w:hint="eastAsia"/>
-          <w:sz w:val="24"/>
-          <w:szCs w:val="24"/>
-        </w:rPr>
-      </w:pPr>
-    </w:p>
-    <w:p>
-      <w:pPr>
-        <w:rPr>
-          <w:rFonts w:ascii="Times New Roman" w:hAnsi="Times New Roman" w:cs="Times New Roman" w:hint="eastAsia"/>
+          <w:rFonts w:ascii="Times New Roman" w:hAnsi="Times New Roman" w:cs="Times New Roman"/>
+          <w:sz w:val="24"/>
+          <w:szCs w:val="24"/>
+        </w:rPr>
+      </w:pPr>
+    </w:p>
+    <w:p>
+      <w:pPr>
+        <w:rPr>
+          <w:rFonts w:ascii="Times New Roman" w:hAnsi="Times New Roman" w:cs="Times New Roman"/>
           <w:sz w:val="24"/>
           <w:szCs w:val="24"/>
         </w:rPr>
@@ -2938,7 +2948,7 @@
       <w:pPr>
         <w:ind w:firstLineChars="200" w:firstLine="480"/>
         <w:rPr>
-          <w:rFonts w:ascii="Times New Roman" w:hAnsi="Times New Roman" w:cs="Times New Roman" w:hint="eastAsia"/>
+          <w:rFonts w:ascii="Times New Roman" w:hAnsi="Times New Roman" w:cs="Times New Roman"/>
           <w:sz w:val="24"/>
           <w:szCs w:val="24"/>
         </w:rPr>
@@ -3045,7 +3055,7 @@
     <w:p>
       <w:pPr>
         <w:rPr>
-          <w:rFonts w:ascii="Times New Roman" w:hAnsi="Times New Roman" w:cs="Times New Roman" w:hint="eastAsia"/>
+          <w:rFonts w:ascii="Times New Roman" w:hAnsi="Times New Roman" w:cs="Times New Roman"/>
           <w:sz w:val="24"/>
           <w:szCs w:val="24"/>
         </w:rPr>
@@ -3103,7 +3113,7 @@
     <w:p>
       <w:pPr>
         <w:rPr>
-          <w:rFonts w:ascii="Times New Roman" w:hAnsi="Times New Roman" w:cs="Times New Roman" w:hint="eastAsia"/>
+          <w:rFonts w:ascii="Times New Roman" w:hAnsi="Times New Roman" w:cs="Times New Roman"/>
           <w:sz w:val="24"/>
           <w:szCs w:val="24"/>
         </w:rPr>
@@ -3152,7 +3162,7 @@
     <w:p>
       <w:pPr>
         <w:rPr>
-          <w:rFonts w:ascii="Times New Roman" w:hAnsi="Times New Roman" w:cs="Times New Roman" w:hint="eastAsia"/>
+          <w:rFonts w:ascii="Times New Roman" w:hAnsi="Times New Roman" w:cs="Times New Roman"/>
           <w:sz w:val="24"/>
           <w:szCs w:val="24"/>
         </w:rPr>
@@ -3380,16 +3390,16 @@
     <w:p>
       <w:pPr>
         <w:rPr>
-          <w:rFonts w:ascii="Times New Roman" w:hAnsi="Times New Roman" w:cs="Times New Roman" w:hint="eastAsia"/>
-          <w:sz w:val="24"/>
-          <w:szCs w:val="24"/>
-        </w:rPr>
-      </w:pPr>
-    </w:p>
-    <w:p>
-      <w:pPr>
-        <w:rPr>
-          <w:rFonts w:ascii="Times New Roman" w:hAnsi="Times New Roman" w:cs="Times New Roman" w:hint="eastAsia"/>
+          <w:rFonts w:ascii="Times New Roman" w:hAnsi="Times New Roman" w:cs="Times New Roman"/>
+          <w:sz w:val="24"/>
+          <w:szCs w:val="24"/>
+        </w:rPr>
+      </w:pPr>
+    </w:p>
+    <w:p>
+      <w:pPr>
+        <w:rPr>
+          <w:rFonts w:ascii="Times New Roman" w:hAnsi="Times New Roman" w:cs="Times New Roman"/>
           <w:sz w:val="24"/>
           <w:szCs w:val="24"/>
         </w:rPr>
@@ -3430,7 +3440,7 @@
     <w:p>
       <w:pPr>
         <w:rPr>
-          <w:rFonts w:ascii="Times New Roman" w:hAnsi="Times New Roman" w:cs="Times New Roman" w:hint="eastAsia"/>
+          <w:rFonts w:ascii="Times New Roman" w:hAnsi="Times New Roman" w:cs="Times New Roman"/>
           <w:sz w:val="24"/>
           <w:szCs w:val="24"/>
         </w:rPr>
@@ -3467,7 +3477,7 @@
     <w:p>
       <w:pPr>
         <w:rPr>
-          <w:rFonts w:ascii="Times New Roman" w:hAnsi="Times New Roman" w:cs="Times New Roman" w:hint="eastAsia"/>
+          <w:rFonts w:ascii="Times New Roman" w:hAnsi="Times New Roman" w:cs="Times New Roman"/>
           <w:sz w:val="32"/>
           <w:szCs w:val="24"/>
         </w:rPr>
@@ -3486,7 +3496,7 @@
       <w:pPr>
         <w:jc w:val="center"/>
         <w:rPr>
-          <w:rFonts w:ascii="Times New Roman" w:hAnsi="Times New Roman" w:cs="Times New Roman" w:hint="eastAsia"/>
+          <w:rFonts w:ascii="Times New Roman" w:hAnsi="Times New Roman" w:cs="Times New Roman"/>
           <w:sz w:val="24"/>
           <w:szCs w:val="24"/>
         </w:rPr>
@@ -3545,7 +3555,7 @@
       <w:pPr>
         <w:jc w:val="center"/>
         <w:rPr>
-          <w:rFonts w:ascii="Times New Roman" w:hAnsi="Times New Roman" w:cs="Times New Roman" w:hint="eastAsia"/>
+          <w:rFonts w:ascii="Times New Roman" w:hAnsi="Times New Roman" w:cs="Times New Roman"/>
           <w:sz w:val="24"/>
           <w:szCs w:val="24"/>
         </w:rPr>
@@ -3563,7 +3573,7 @@
       <w:pPr>
         <w:jc w:val="center"/>
         <w:rPr>
-          <w:rFonts w:ascii="Times New Roman" w:hAnsi="Times New Roman" w:cs="Times New Roman" w:hint="eastAsia"/>
+          <w:rFonts w:ascii="Times New Roman" w:hAnsi="Times New Roman" w:cs="Times New Roman"/>
           <w:sz w:val="24"/>
           <w:szCs w:val="24"/>
         </w:rPr>
@@ -3622,7 +3632,7 @@
       <w:pPr>
         <w:jc w:val="center"/>
         <w:rPr>
-          <w:rFonts w:ascii="Times New Roman" w:hAnsi="Times New Roman" w:cs="Times New Roman" w:hint="eastAsia"/>
+          <w:rFonts w:ascii="Times New Roman" w:hAnsi="Times New Roman" w:cs="Times New Roman"/>
           <w:sz w:val="24"/>
           <w:szCs w:val="24"/>
         </w:rPr>
@@ -3639,7 +3649,7 @@
     <w:p>
       <w:pPr>
         <w:rPr>
-          <w:rFonts w:ascii="Times New Roman" w:hAnsi="Times New Roman" w:cs="Times New Roman" w:hint="eastAsia"/>
+          <w:rFonts w:ascii="Times New Roman" w:hAnsi="Times New Roman" w:cs="Times New Roman"/>
           <w:sz w:val="24"/>
           <w:szCs w:val="24"/>
         </w:rPr>
@@ -3936,7 +3946,7 @@
     <w:p>
       <w:pPr>
         <w:rPr>
-          <w:rFonts w:ascii="Times New Roman" w:hAnsi="Times New Roman" w:cs="Times New Roman" w:hint="eastAsia"/>
+          <w:rFonts w:ascii="Times New Roman" w:hAnsi="Times New Roman" w:cs="Times New Roman"/>
           <w:sz w:val="24"/>
           <w:szCs w:val="24"/>
         </w:rPr>
@@ -3946,7 +3956,7 @@
       <w:pPr>
         <w:ind w:firstLine="480"/>
         <w:rPr>
-          <w:rFonts w:ascii="Times New Roman" w:hAnsi="Times New Roman" w:cs="Times New Roman" w:hint="eastAsia"/>
+          <w:rFonts w:ascii="Times New Roman" w:hAnsi="Times New Roman" w:cs="Times New Roman"/>
           <w:sz w:val="24"/>
           <w:szCs w:val="24"/>
         </w:rPr>
@@ -4003,22 +4013,20 @@
     <w:p>
       <w:pPr>
         <w:rPr>
-          <w:rFonts w:ascii="Times New Roman" w:hAnsi="Times New Roman" w:cs="Times New Roman" w:hint="eastAsia"/>
-          <w:sz w:val="24"/>
-          <w:szCs w:val="24"/>
-        </w:rPr>
-      </w:pPr>
-    </w:p>
-    <w:p>
-      <w:pPr>
-        <w:rPr>
-          <w:rFonts w:ascii="Times New Roman" w:hAnsi="Times New Roman" w:cs="Times New Roman"/>
-          <w:sz w:val="24"/>
-          <w:szCs w:val="24"/>
-        </w:rPr>
-      </w:pPr>
-      <w:bookmarkStart w:id="0" w:name="_GoBack"/>
-      <w:bookmarkEnd w:id="0"/>
+          <w:rFonts w:ascii="Times New Roman" w:hAnsi="Times New Roman" w:cs="Times New Roman"/>
+          <w:sz w:val="24"/>
+          <w:szCs w:val="24"/>
+        </w:rPr>
+      </w:pPr>
+    </w:p>
+    <w:p>
+      <w:pPr>
+        <w:rPr>
+          <w:rFonts w:ascii="Times New Roman" w:hAnsi="Times New Roman" w:cs="Times New Roman"/>
+          <w:sz w:val="24"/>
+          <w:szCs w:val="24"/>
+        </w:rPr>
+      </w:pPr>
     </w:p>
     <w:sectPr>
       <w:pgSz w:w="11906" w:h="16838"/>

</xml_diff>